<commit_message>
Final update from Alex
</commit_message>
<xml_diff>
--- a/Notebook/Summary of Final Implementation.docx
+++ b/Notebook/Summary of Final Implementation.docx
@@ -662,7 +662,79 @@
         <w:rPr>
           <w:rtl w:val="0"/>
         </w:rPr>
-        <w:t xml:space="preserve">Created UI toolbar for Blender add-on</w:t>
+        <w:t xml:space="preserve">Created the primary Blender Add-on</w:t>
+      </w:r>
+    </w:p>
+    <w:p>
+      <w:pPr>
+        <w:numPr>
+          <w:ilvl w:val="2"/>
+          <w:numId w:val="1"/>
+        </w:numPr>
+        <w:ind w:left="2160" w:hanging="360"/>
+        <w:rPr>
+          <w:u w:val="none"/>
+        </w:rPr>
+      </w:pPr>
+      <w:r>
+        <w:rPr>
+          <w:rtl w:val="0"/>
+        </w:rPr>
+        <w:t xml:space="preserve">Got familiarized with working with the Blender utilities and the Python scripting environment for Blender</w:t>
+      </w:r>
+    </w:p>
+    <w:p>
+      <w:pPr>
+        <w:numPr>
+          <w:ilvl w:val="2"/>
+          <w:numId w:val="1"/>
+        </w:numPr>
+        <w:ind w:left="2160" w:hanging="360"/>
+        <w:rPr>
+          <w:u w:val="none"/>
+        </w:rPr>
+      </w:pPr>
+      <w:r>
+        <w:rPr>
+          <w:rtl w:val="0"/>
+        </w:rPr>
+        <w:t xml:space="preserve">Created several add-ons with different functionality in order to understand the different things that can be done with Blender</w:t>
+      </w:r>
+    </w:p>
+    <w:p>
+      <w:pPr>
+        <w:numPr>
+          <w:ilvl w:val="2"/>
+          <w:numId w:val="1"/>
+        </w:numPr>
+        <w:ind w:left="2160" w:hanging="360"/>
+        <w:rPr>
+          <w:u w:val="none"/>
+        </w:rPr>
+      </w:pPr>
+      <w:r>
+        <w:rPr>
+          <w:rtl w:val="0"/>
+        </w:rPr>
+        <w:t xml:space="preserve">Got a base down to expand upon with functionality to call on scripts to animate (when said scripts are able to be enacted)</w:t>
+      </w:r>
+    </w:p>
+    <w:p>
+      <w:pPr>
+        <w:numPr>
+          <w:ilvl w:val="2"/>
+          <w:numId w:val="1"/>
+        </w:numPr>
+        <w:ind w:left="2160" w:hanging="360"/>
+        <w:rPr>
+          <w:u w:val="none"/>
+        </w:rPr>
+      </w:pPr>
+      <w:r>
+        <w:rPr>
+          <w:rtl w:val="0"/>
+        </w:rPr>
+        <w:t xml:space="preserve">Added functionality to create objects in Blender</w:t>
       </w:r>
     </w:p>
     <w:p>
@@ -680,24 +752,7 @@
         <w:rPr>
           <w:rtl w:val="0"/>
         </w:rPr>
-        <w:t xml:space="preserve">Added functionality to create objects in Blender environment</w:t>
-      </w:r>
-    </w:p>
-    <w:p>
-      <w:pPr>
-        <w:numPr>
-          <w:ilvl w:val="1"/>
-          <w:numId w:val="1"/>
-        </w:numPr>
-        <w:ind w:left="1440" w:hanging="360"/>
-        <w:rPr>
-          <w:u w:val="none"/>
-        </w:rPr>
-      </w:pPr>
-      <w:r>
-        <w:rPr>
-          <w:rtl w:val="0"/>
-        </w:rPr>
+        <w:t xml:space="preserve">Helped to troubleshoot/teach Ubuntu utilities to the rest of the team, including with some issues with compilers and make</w:t>
       </w:r>
     </w:p>
     <w:p>

</xml_diff>